<commit_message>
updated jdk version to 17.
</commit_message>
<xml_diff>
--- a/dogfightZ/游戏说明.docx
+++ b/dogfightZ/游戏说明.docx
@@ -71,36 +71,72 @@
         <w:ind w:left="0" w:right="0" w:firstLine="0"/>
         <w:jc w:val="left"/>
         <w:rPr>
-          <w:rFonts w:ascii="Times New Roman" w:hAnsi="Times New Roman" w:eastAsia="Times New Roman" w:cs="Lucida Sans"/>
-          <w:b w:val="0"/>
-          <w:bCs w:val="0"/>
-          <w:i w:val="0"/>
-          <w:iCs w:val="0"/>
-          <w:strike w:val="0"/>
-          <w:dstrike w:val="0"/>
-          <w:sz w:val="24"/>
-          <w:szCs w:val="24"/>
-          <w:vertAlign w:val="baseline"/>
-          <w:rtl w:val="0"/>
-          <w:lang w:val="en-US" w:eastAsia="zh-CN" w:bidi="hi-IN"/>
-        </w:rPr>
-      </w:pPr>
-      <w:r>
-        <w:rPr>
-          <w:rFonts w:ascii="Times New Roman" w:hAnsi="Times New Roman" w:eastAsia="Times New Roman" w:cs="Lucida Sans"/>
-          <w:b w:val="0"/>
-          <w:bCs w:val="0"/>
-          <w:i w:val="0"/>
-          <w:iCs w:val="0"/>
-          <w:strike w:val="0"/>
-          <w:dstrike w:val="0"/>
-          <w:sz w:val="24"/>
-          <w:szCs w:val="24"/>
-          <w:vertAlign w:val="baseline"/>
-          <w:rtl w:val="0"/>
-          <w:lang w:val="en-US" w:eastAsia="zh-CN" w:bidi="hi-IN"/>
-        </w:rPr>
-        <w:t>运行环境：Windows JRE1.8</w:t>
+          <w:rFonts w:hint="default" w:ascii="Times New Roman" w:hAnsi="Times New Roman" w:eastAsia="Times New Roman" w:cs="Lucida Sans"/>
+          <w:b w:val="0"/>
+          <w:bCs w:val="0"/>
+          <w:i w:val="0"/>
+          <w:iCs w:val="0"/>
+          <w:strike w:val="0"/>
+          <w:dstrike w:val="0"/>
+          <w:sz w:val="24"/>
+          <w:szCs w:val="24"/>
+          <w:vertAlign w:val="baseline"/>
+          <w:rtl w:val="0"/>
+          <w:lang w:val="en-US" w:eastAsia="zh-CN" w:bidi="hi-IN"/>
+        </w:rPr>
+      </w:pPr>
+      <w:r>
+        <w:rPr>
+          <w:rFonts w:ascii="Times New Roman" w:hAnsi="Times New Roman" w:eastAsia="Times New Roman" w:cs="Lucida Sans"/>
+          <w:b w:val="0"/>
+          <w:bCs w:val="0"/>
+          <w:i w:val="0"/>
+          <w:iCs w:val="0"/>
+          <w:strike w:val="0"/>
+          <w:dstrike w:val="0"/>
+          <w:sz w:val="24"/>
+          <w:szCs w:val="24"/>
+          <w:vertAlign w:val="baseline"/>
+          <w:rtl w:val="0"/>
+          <w:lang w:val="en-US" w:eastAsia="zh-CN" w:bidi="hi-IN"/>
+        </w:rPr>
+        <w:t>运行环境：</w:t>
+      </w:r>
+      <w:r>
+        <w:rPr>
+          <w:rFonts w:hint="default" w:cs="Lucida Sans"/>
+          <w:b w:val="0"/>
+          <w:bCs w:val="0"/>
+          <w:i w:val="0"/>
+          <w:iCs w:val="0"/>
+          <w:strike w:val="0"/>
+          <w:dstrike w:val="0"/>
+          <w:sz w:val="24"/>
+          <w:szCs w:val="24"/>
+          <w:vertAlign w:val="baseline"/>
+          <w:rtl w:val="0"/>
+          <w:lang w:val="en-US" w:eastAsia="zh-CN" w:bidi="hi-IN"/>
+        </w:rPr>
+        <w:t xml:space="preserve">Java </w:t>
+      </w:r>
+      <w:bookmarkStart w:id="0" w:name="_GoBack"/>
+      <w:bookmarkEnd w:id="0"/>
+      <w:r>
+        <w:rPr>
+          <w:rFonts w:hint="default" w:cs="Lucida Sans"/>
+          <w:b w:val="0"/>
+          <w:bCs w:val="0"/>
+          <w:i w:val="0"/>
+          <w:iCs w:val="0"/>
+          <w:strike w:val="0"/>
+          <w:dstrike w:val="0"/>
+          <w:sz w:val="24"/>
+          <w:szCs w:val="24"/>
+          <w:vertAlign w:val="baseline"/>
+          <w:rtl w:val="0"/>
+          <w:lang w:val="en-US" w:eastAsia="zh-CN" w:bidi="hi-IN"/>
+        </w:rPr>
+        <w:t>17</w:t>
       </w:r>
     </w:p>
     <w:p>
@@ -1224,27 +1260,8 @@
           <w:rtl w:val="0"/>
           <w:lang w:val="en-US" w:eastAsia="zh-CN" w:bidi="hi-IN"/>
         </w:rPr>
-        <w:t>瞄准</w:t>
-      </w:r>
-      <w:bookmarkStart w:id="0" w:name="_GoBack"/>
-      <w:r>
-        <w:rPr>
-          <w:rFonts w:hint="eastAsia" w:eastAsia="宋体" w:cs="Lucida Sans"/>
-          <w:b w:val="0"/>
-          <w:bCs w:val="0"/>
-          <w:i w:val="0"/>
-          <w:iCs w:val="0"/>
-          <w:strike w:val="0"/>
-          <w:dstrike w:val="0"/>
-          <w:sz w:val="24"/>
-          <w:szCs w:val="24"/>
-          <w:vertAlign w:val="baseline"/>
-          <w:rtl w:val="0"/>
-          <w:lang w:val="en-US" w:eastAsia="zh-CN" w:bidi="hi-IN"/>
-        </w:rPr>
-        <w:t>缩放</w:t>
-      </w:r>
-      <w:bookmarkEnd w:id="0"/>
+        <w:t>瞄准缩放</w:t>
+      </w:r>
     </w:p>
     <w:p>
       <w:pPr>

</xml_diff>